<commit_message>
Adding the explanation of RFID characteristics
</commit_message>
<xml_diff>
--- a/Poisson_Doc.docx
+++ b/Poisson_Doc.docx
@@ -13,7 +13,7 @@
         <w:rPr>
           <w:rFonts w:ascii="Times New Roman" w:hAnsi="Times New Roman" w:cs="Times New Roman"/>
         </w:rPr>
-        <w:t xml:space="preserve">In this section, we only focus on how to generate RFID data using Poisson distribution. The reason of why Poisson distribution has been used is because it </w:t>
+        <w:t xml:space="preserve">In this section, we only focus on how to generate RFID data using Poisson distribution. The reason of why Poisson distribution is because it </w:t>
       </w:r>
       <w:r>
         <w:rPr>
@@ -89,45 +89,13 @@
         <w:rPr>
           <w:rFonts w:ascii="Times New Roman" w:hAnsi="Times New Roman" w:cs="Times New Roman"/>
         </w:rPr>
-        <w:t xml:space="preserve">According to </w:t>
-      </w:r>
-      <w:proofErr w:type="gramStart"/>
-      <w:r>
-        <w:rPr>
-          <w:rFonts w:ascii="Times New Roman" w:hAnsi="Times New Roman" w:cs="Times New Roman"/>
-        </w:rPr>
-        <w:t>[ ]</w:t>
-      </w:r>
-      <w:proofErr w:type="gramEnd"/>
-      <w:r>
-        <w:rPr>
-          <w:rFonts w:ascii="Times New Roman" w:hAnsi="Times New Roman" w:cs="Times New Roman"/>
-        </w:rPr>
-        <w:t>, w</w:t>
-      </w:r>
-      <w:r>
-        <w:rPr>
-          <w:rFonts w:ascii="Times New Roman" w:hAnsi="Times New Roman" w:cs="Times New Roman"/>
-        </w:rPr>
-        <w:t>e</w:t>
-      </w:r>
-      <w:r>
-        <w:rPr>
-          <w:rFonts w:ascii="Times New Roman" w:hAnsi="Times New Roman" w:cs="Times New Roman"/>
-        </w:rPr>
-        <w:t xml:space="preserve"> can</w:t>
+        <w:t>Based on the above explanation, we can</w:t>
       </w:r>
       <w:r>
         <w:rPr>
           <w:rFonts w:ascii="Times New Roman" w:hAnsi="Times New Roman" w:cs="Times New Roman"/>
         </w:rPr>
         <w:t xml:space="preserve"> </w:t>
-      </w:r>
-      <w:r>
-        <w:rPr>
-          <w:rFonts w:ascii="Times New Roman" w:hAnsi="Times New Roman" w:cs="Times New Roman"/>
-        </w:rPr>
-        <w:t xml:space="preserve">also </w:t>
       </w:r>
       <w:r>
         <w:rPr>
@@ -298,27 +266,7 @@
         <w:rPr>
           <w:rFonts w:ascii="Times New Roman" w:hAnsi="Times New Roman" w:cs="Times New Roman"/>
         </w:rPr>
-        <w:t xml:space="preserve"> distribution is applicable only when several conditions hold</w:t>
-      </w:r>
-      <w:r>
-        <w:rPr>
-          <w:rFonts w:ascii="Times New Roman" w:hAnsi="Times New Roman" w:cs="Times New Roman"/>
-        </w:rPr>
-        <w:t xml:space="preserve"> </w:t>
-      </w:r>
-      <w:proofErr w:type="gramStart"/>
-      <w:r>
-        <w:rPr>
-          <w:rFonts w:ascii="Times New Roman" w:hAnsi="Times New Roman" w:cs="Times New Roman"/>
-        </w:rPr>
-        <w:t>[ ]</w:t>
-      </w:r>
-      <w:proofErr w:type="gramEnd"/>
-      <w:r>
-        <w:rPr>
-          <w:rFonts w:ascii="Times New Roman" w:hAnsi="Times New Roman" w:cs="Times New Roman"/>
-        </w:rPr>
-        <w:t>.</w:t>
+        <w:t xml:space="preserve"> distribution is applicable only when several conditions hold.</w:t>
       </w:r>
     </w:p>
     <w:p>
@@ -606,15 +554,19 @@
           <w:rFonts w:ascii="Times New Roman" w:hAnsi="Times New Roman" w:cs="Times New Roman"/>
         </w:rPr>
       </w:pPr>
-      <w:proofErr w:type="gramStart"/>
       <w:r>
         <w:rPr>
           <w:rFonts w:ascii="Times New Roman" w:hAnsi="Times New Roman" w:cs="Times New Roman"/>
         </w:rPr>
         <w:lastRenderedPageBreak/>
+        <w:t xml:space="preserve">Using R programming, </w:t>
+      </w:r>
+      <w:r>
+        <w:rPr>
+          <w:rFonts w:ascii="Times New Roman" w:hAnsi="Times New Roman" w:cs="Times New Roman"/>
+        </w:rPr>
         <w:t>r</w:t>
       </w:r>
-      <w:proofErr w:type="gramEnd"/>
       <w:r>
         <w:rPr>
           <w:rFonts w:ascii="Times New Roman" w:hAnsi="Times New Roman" w:cs="Times New Roman"/>
@@ -646,6 +598,11 @@
     </w:p>
     <w:p>
       <w:pPr>
+        <w:pStyle w:val="ListParagraph"/>
+        <w:numPr>
+          <w:ilvl w:val="0"/>
+          <w:numId w:val="4"/>
+        </w:numPr>
         <w:jc w:val="both"/>
         <w:rPr>
           <w:rFonts w:ascii="Times New Roman" w:hAnsi="Times New Roman" w:cs="Times New Roman"/>
@@ -660,6 +617,11 @@
     </w:p>
     <w:p>
       <w:pPr>
+        <w:pStyle w:val="ListParagraph"/>
+        <w:numPr>
+          <w:ilvl w:val="0"/>
+          <w:numId w:val="4"/>
+        </w:numPr>
         <w:jc w:val="both"/>
         <w:rPr>
           <w:rFonts w:ascii="Times New Roman" w:hAnsi="Times New Roman" w:cs="Times New Roman"/>
@@ -741,6 +703,56 @@
           <w:rFonts w:ascii="Times New Roman" w:hAnsi="Times New Roman" w:cs="Times New Roman"/>
         </w:rPr>
       </w:pPr>
+      <w:proofErr w:type="spellStart"/>
+      <w:proofErr w:type="gramStart"/>
+      <w:r>
+        <w:rPr>
+          <w:rFonts w:ascii="Times New Roman" w:hAnsi="Times New Roman" w:cs="Times New Roman"/>
+        </w:rPr>
+        <w:t>rpois</w:t>
+      </w:r>
+      <w:proofErr w:type="spellEnd"/>
+      <w:proofErr w:type="gramEnd"/>
+      <w:r>
+        <w:rPr>
+          <w:rFonts w:ascii="Times New Roman" w:hAnsi="Times New Roman" w:cs="Times New Roman"/>
+        </w:rPr>
+        <w:t xml:space="preserve">( n </w:t>
+      </w:r>
+      <w:r>
+        <w:rPr>
+          <w:rFonts w:ascii="Times New Roman" w:hAnsi="Times New Roman" w:cs="Times New Roman"/>
+        </w:rPr>
+        <w:t xml:space="preserve">, </w:t>
+      </w:r>
+      <w:r>
+        <w:rPr>
+          <w:rFonts w:ascii="Times New Roman" w:hAnsi="Times New Roman" w:cs="Times New Roman"/>
+        </w:rPr>
+        <w:t>lambda</w:t>
+      </w:r>
+      <w:r>
+        <w:rPr>
+          <w:rFonts w:ascii="Times New Roman" w:hAnsi="Times New Roman" w:cs="Times New Roman"/>
+        </w:rPr>
+        <w:t>)</w:t>
+      </w:r>
+    </w:p>
+    <w:p>
+      <w:pPr>
+        <w:jc w:val="both"/>
+        <w:rPr>
+          <w:rFonts w:ascii="Times New Roman" w:hAnsi="Times New Roman" w:cs="Times New Roman"/>
+        </w:rPr>
+      </w:pPr>
+    </w:p>
+    <w:p>
+      <w:pPr>
+        <w:jc w:val="both"/>
+        <w:rPr>
+          <w:rFonts w:ascii="Times New Roman" w:hAnsi="Times New Roman" w:cs="Times New Roman"/>
+        </w:rPr>
+      </w:pPr>
     </w:p>
     <w:p>
       <w:pPr>
@@ -935,6 +947,7 @@
           <w:rFonts w:ascii="Times New Roman" w:hAnsi="Times New Roman" w:cs="Times New Roman"/>
         </w:rPr>
       </w:pPr>
+      <w:bookmarkStart w:id="0" w:name="_GoBack"/>
       <w:r>
         <w:rPr>
           <w:rFonts w:ascii="Times New Roman" w:hAnsi="Times New Roman" w:cs="Times New Roman"/>
@@ -983,82 +996,30 @@
         <w:rPr>
           <w:rFonts w:ascii="Times New Roman" w:hAnsi="Times New Roman" w:cs="Times New Roman"/>
         </w:rPr>
-        <w:t xml:space="preserve">The classical example of the Poisson distribution is the number of </w:t>
-      </w:r>
-      <w:proofErr w:type="spellStart"/>
-      <w:r>
-        <w:rPr>
-          <w:rFonts w:ascii="Times New Roman" w:hAnsi="Times New Roman" w:cs="Times New Roman"/>
-        </w:rPr>
-        <w:t>Prussion</w:t>
-      </w:r>
-      <w:proofErr w:type="spellEnd"/>
-      <w:r>
-        <w:rPr>
-          <w:rFonts w:ascii="Times New Roman" w:hAnsi="Times New Roman" w:cs="Times New Roman"/>
-        </w:rPr>
-        <w:t xml:space="preserve"> soldiers accidentally killed by horse-kick, due to being the first example of the Poisson distribution’s application to a real-world large data set. Ten army corps </w:t>
+        <w:t>Some other examples:</w:t>
+      </w:r>
+    </w:p>
+    <w:p>
+      <w:pPr>
+        <w:jc w:val="both"/>
+        <w:rPr>
+          <w:rFonts w:ascii="Times New Roman" w:hAnsi="Times New Roman" w:cs="Times New Roman"/>
+        </w:rPr>
+      </w:pPr>
+      <w:r>
+        <w:rPr>
+          <w:rFonts w:ascii="Times New Roman" w:hAnsi="Times New Roman" w:cs="Times New Roman"/>
+        </w:rPr>
+        <w:t xml:space="preserve">Number of equipment failures per day for </w:t>
       </w:r>
       <w:proofErr w:type="gramStart"/>
       <w:r>
         <w:rPr>
           <w:rFonts w:ascii="Times New Roman" w:hAnsi="Times New Roman" w:cs="Times New Roman"/>
         </w:rPr>
-        <w:t>were</w:t>
+        <w:t>logistics company</w:t>
       </w:r>
       <w:proofErr w:type="gramEnd"/>
-      <w:r>
-        <w:rPr>
-          <w:rFonts w:ascii="Times New Roman" w:hAnsi="Times New Roman" w:cs="Times New Roman"/>
-        </w:rPr>
-        <w:t xml:space="preserve"> observed over 20 years, for a total of 200 observations, and 122 soldiers were killed by horse-kick over that time period. The question is how many deaths would be expected over a period of a year, which turns out to be excellently modeled by the Poisson distribution.</w:t>
-      </w:r>
-      <w:bookmarkStart w:id="0" w:name="_GoBack"/>
-      <w:bookmarkEnd w:id="0"/>
-    </w:p>
-    <w:p>
-      <w:pPr>
-        <w:jc w:val="both"/>
-        <w:rPr>
-          <w:rFonts w:ascii="Times New Roman" w:hAnsi="Times New Roman" w:cs="Times New Roman"/>
-        </w:rPr>
-      </w:pPr>
-    </w:p>
-    <w:p>
-      <w:pPr>
-        <w:jc w:val="both"/>
-        <w:rPr>
-          <w:rFonts w:ascii="Times New Roman" w:hAnsi="Times New Roman" w:cs="Times New Roman"/>
-        </w:rPr>
-      </w:pPr>
-      <w:r>
-        <w:rPr>
-          <w:rFonts w:ascii="Times New Roman" w:hAnsi="Times New Roman" w:cs="Times New Roman"/>
-        </w:rPr>
-        <w:t>Some other examples:</w:t>
-      </w:r>
-    </w:p>
-    <w:p>
-      <w:pPr>
-        <w:jc w:val="both"/>
-        <w:rPr>
-          <w:rFonts w:ascii="Times New Roman" w:hAnsi="Times New Roman" w:cs="Times New Roman"/>
-        </w:rPr>
-      </w:pPr>
-      <w:r>
-        <w:rPr>
-          <w:rFonts w:ascii="Times New Roman" w:hAnsi="Times New Roman" w:cs="Times New Roman"/>
-        </w:rPr>
-        <w:t xml:space="preserve">Number of equipment failures per day for </w:t>
-      </w:r>
-      <w:proofErr w:type="gramStart"/>
-      <w:r>
-        <w:rPr>
-          <w:rFonts w:ascii="Times New Roman" w:hAnsi="Times New Roman" w:cs="Times New Roman"/>
-        </w:rPr>
-        <w:t>logistics company</w:t>
-      </w:r>
-      <w:proofErr w:type="gramEnd"/>
     </w:p>
     <w:p>
       <w:pPr>
@@ -1121,6 +1082,53 @@
         </w:rPr>
         <w:t>Number of customer complaints</w:t>
       </w:r>
+    </w:p>
+    <w:bookmarkEnd w:id="0"/>
+    <w:p>
+      <w:pPr>
+        <w:jc w:val="both"/>
+        <w:rPr>
+          <w:rFonts w:ascii="Times New Roman" w:hAnsi="Times New Roman" w:cs="Times New Roman"/>
+        </w:rPr>
+      </w:pPr>
+    </w:p>
+    <w:p>
+      <w:pPr>
+        <w:jc w:val="both"/>
+        <w:rPr>
+          <w:rFonts w:ascii="Times New Roman" w:hAnsi="Times New Roman" w:cs="Times New Roman"/>
+        </w:rPr>
+      </w:pPr>
+    </w:p>
+    <w:p>
+      <w:pPr>
+        <w:jc w:val="both"/>
+        <w:rPr>
+          <w:rFonts w:ascii="Times New Roman" w:hAnsi="Times New Roman" w:cs="Times New Roman"/>
+        </w:rPr>
+      </w:pPr>
+      <w:r>
+        <w:rPr>
+          <w:rFonts w:ascii="Times New Roman" w:hAnsi="Times New Roman" w:cs="Times New Roman"/>
+        </w:rPr>
+        <w:t>References</w:t>
+      </w:r>
+    </w:p>
+    <w:p>
+      <w:pPr>
+        <w:jc w:val="both"/>
+        <w:rPr>
+          <w:rFonts w:ascii="Times New Roman" w:hAnsi="Times New Roman" w:cs="Times New Roman"/>
+        </w:rPr>
+      </w:pPr>
+    </w:p>
+    <w:p>
+      <w:pPr>
+        <w:jc w:val="both"/>
+        <w:rPr>
+          <w:rFonts w:ascii="Times New Roman" w:hAnsi="Times New Roman" w:cs="Times New Roman"/>
+        </w:rPr>
+      </w:pPr>
     </w:p>
     <w:sectPr>
       <w:pgSz w:w="11900" w:h="16840"/>
@@ -1473,6 +1481,92 @@
       </w:rPr>
     </w:lvl>
   </w:abstractNum>
+  <w:abstractNum w:abstractNumId="3">
+    <w:nsid w:val="76377064"/>
+    <w:multiLevelType w:val="hybridMultilevel"/>
+    <w:tmpl w:val="F1DAEA78"/>
+    <w:lvl w:ilvl="0" w:tplc="0409000F">
+      <w:start w:val="1"/>
+      <w:numFmt w:val="decimal"/>
+      <w:lvlText w:val="%1."/>
+      <w:lvlJc w:val="left"/>
+      <w:pPr>
+        <w:ind w:left="720" w:hanging="360"/>
+      </w:pPr>
+    </w:lvl>
+    <w:lvl w:ilvl="1" w:tplc="04090019" w:tentative="1">
+      <w:start w:val="1"/>
+      <w:numFmt w:val="lowerLetter"/>
+      <w:lvlText w:val="%2."/>
+      <w:lvlJc w:val="left"/>
+      <w:pPr>
+        <w:ind w:left="1440" w:hanging="360"/>
+      </w:pPr>
+    </w:lvl>
+    <w:lvl w:ilvl="2" w:tplc="0409001B" w:tentative="1">
+      <w:start w:val="1"/>
+      <w:numFmt w:val="lowerRoman"/>
+      <w:lvlText w:val="%3."/>
+      <w:lvlJc w:val="right"/>
+      <w:pPr>
+        <w:ind w:left="2160" w:hanging="180"/>
+      </w:pPr>
+    </w:lvl>
+    <w:lvl w:ilvl="3" w:tplc="0409000F" w:tentative="1">
+      <w:start w:val="1"/>
+      <w:numFmt w:val="decimal"/>
+      <w:lvlText w:val="%4."/>
+      <w:lvlJc w:val="left"/>
+      <w:pPr>
+        <w:ind w:left="2880" w:hanging="360"/>
+      </w:pPr>
+    </w:lvl>
+    <w:lvl w:ilvl="4" w:tplc="04090019" w:tentative="1">
+      <w:start w:val="1"/>
+      <w:numFmt w:val="lowerLetter"/>
+      <w:lvlText w:val="%5."/>
+      <w:lvlJc w:val="left"/>
+      <w:pPr>
+        <w:ind w:left="3600" w:hanging="360"/>
+      </w:pPr>
+    </w:lvl>
+    <w:lvl w:ilvl="5" w:tplc="0409001B" w:tentative="1">
+      <w:start w:val="1"/>
+      <w:numFmt w:val="lowerRoman"/>
+      <w:lvlText w:val="%6."/>
+      <w:lvlJc w:val="right"/>
+      <w:pPr>
+        <w:ind w:left="4320" w:hanging="180"/>
+      </w:pPr>
+    </w:lvl>
+    <w:lvl w:ilvl="6" w:tplc="0409000F" w:tentative="1">
+      <w:start w:val="1"/>
+      <w:numFmt w:val="decimal"/>
+      <w:lvlText w:val="%7."/>
+      <w:lvlJc w:val="left"/>
+      <w:pPr>
+        <w:ind w:left="5040" w:hanging="360"/>
+      </w:pPr>
+    </w:lvl>
+    <w:lvl w:ilvl="7" w:tplc="04090019" w:tentative="1">
+      <w:start w:val="1"/>
+      <w:numFmt w:val="lowerLetter"/>
+      <w:lvlText w:val="%8."/>
+      <w:lvlJc w:val="left"/>
+      <w:pPr>
+        <w:ind w:left="5760" w:hanging="360"/>
+      </w:pPr>
+    </w:lvl>
+    <w:lvl w:ilvl="8" w:tplc="0409001B" w:tentative="1">
+      <w:start w:val="1"/>
+      <w:numFmt w:val="lowerRoman"/>
+      <w:lvlText w:val="%9."/>
+      <w:lvlJc w:val="right"/>
+      <w:pPr>
+        <w:ind w:left="6480" w:hanging="180"/>
+      </w:pPr>
+    </w:lvl>
+  </w:abstractNum>
   <w:num w:numId="1">
     <w:abstractNumId w:val="1"/>
   </w:num>
@@ -1481,6 +1575,9 @@
   </w:num>
   <w:num w:numId="3">
     <w:abstractNumId w:val="0"/>
+  </w:num>
+  <w:num w:numId="4">
+    <w:abstractNumId w:val="3"/>
   </w:num>
 </w:numbering>
 </file>

</xml_diff>